<commit_message>
Update resume download: Link to latest Rakesh Sharma Palla Resume.docx document
</commit_message>
<xml_diff>
--- a/public/Rakesh Sharma Palla Resume.docx
+++ b/public/Rakesh Sharma Palla Resume.docx
@@ -81,6 +81,17 @@
           <w:t>LinkedIn</w:t>
         </w:r>
       </w:hyperlink>
+      <w:r>
+        <w:t xml:space="preserve"> | </w:t>
+      </w:r>
+      <w:hyperlink r:id="rId7" w:history="1">
+        <w:r>
+          <w:rPr>
+            <w:rStyle w:val="Hyperlink"/>
+          </w:rPr>
+          <w:t>Portfolio</w:t>
+        </w:r>
+      </w:hyperlink>
     </w:p>
     <w:p>
       <w:pPr>
@@ -145,49 +156,20 @@
         <w:spacing w:after="0" w:line="240" w:lineRule="auto"/>
         <w:rPr>
           <w:rFonts w:ascii="Arial" w:eastAsia="Arial" w:hAnsi="Arial" w:cs="Arial"/>
-          <w:bCs/>
-          <w:sz w:val="20"/>
-          <w:szCs w:val="20"/>
-        </w:rPr>
-      </w:pPr>
-      <w:r>
-        <w:rPr>
-          <w:rFonts w:ascii="Arial" w:eastAsia="Arial" w:hAnsi="Arial" w:cs="Arial"/>
-          <w:bCs/>
-          <w:sz w:val="20"/>
-          <w:szCs w:val="20"/>
-        </w:rPr>
-        <w:t xml:space="preserve">Seasoned Product Management Leader with 19+ years of experience driving enterprise SaaS, and data platform products from strategy to execution. Proven track record in building platforms, and leading global product teams to deliver scalable solutions that improve adoption, reduce time-to-market, and unlock business value. Adept at collaborating with engineering, and go-to-market teams to build trusted, enterprise-grade </w:t>
-      </w:r>
-      <w:r>
-        <w:rPr>
-          <w:rFonts w:ascii="Arial" w:eastAsia="Arial" w:hAnsi="Arial" w:cs="Arial"/>
-          <w:bCs/>
-          <w:sz w:val="20"/>
-          <w:szCs w:val="20"/>
-        </w:rPr>
-        <w:t xml:space="preserve">product </w:t>
-      </w:r>
-      <w:r>
-        <w:rPr>
-          <w:rFonts w:ascii="Arial" w:eastAsia="Arial" w:hAnsi="Arial" w:cs="Arial"/>
-          <w:bCs/>
-          <w:sz w:val="20"/>
-          <w:szCs w:val="20"/>
-        </w:rPr>
-        <w:t>capabilities. Recognized for strong executive presence, thought leadership, and ability to thrive in fast-paced, ambiguous environments.</w:t>
-      </w:r>
-    </w:p>
-    <w:p>
-      <w:pPr>
-        <w:spacing w:after="0" w:line="240" w:lineRule="auto"/>
-        <w:rPr>
-          <w:rFonts w:ascii="Arial" w:eastAsia="Arial" w:hAnsi="Arial" w:cs="Arial"/>
-          <w:bCs/>
-          <w:sz w:val="20"/>
-          <w:szCs w:val="20"/>
-        </w:rPr>
-      </w:pPr>
+          <w:color w:val="000000"/>
+          <w:sz w:val="20"/>
+          <w:szCs w:val="20"/>
+        </w:rPr>
+      </w:pPr>
+      <w:r>
+        <w:rPr>
+          <w:rFonts w:ascii="Arial" w:eastAsia="Arial" w:hAnsi="Arial" w:cs="Arial"/>
+          <w:color w:val="000000"/>
+          <w:sz w:val="20"/>
+          <w:szCs w:val="20"/>
+        </w:rPr>
+        <w:t xml:space="preserve">Results-driven Product &amp; Delivery Manager with 19+ years driving digital transformation across enterprise SaaS platforms. Led $50M+ portfolio serving 100,000+ users with 85%+ adoption rates. Proven track record delivering 35% operational efficiency gains and 40% reduction in bottlenecks. SAFe POPM &amp; CBAP certified with expertise in audit technology, cloud platforms, and regulatory compliance. President of IIBA Hyderabad Chapter, recognized for building high-performing product teams and mentoring 20+ professionals. </w:t>
+      </w:r>
     </w:p>
     <w:p>
       <w:pPr>
@@ -777,7 +759,7 @@
           <w:sz w:val="20"/>
           <w:szCs w:val="20"/>
         </w:rPr>
-        <w:t>Increased adoption by 25% by leading the strategy and roadmap for enterprise-grade platform capabilities, including data ingestion pipelines, model lifecycle management, and observability.</w:t>
+        <w:t>Portfolio Growth: Scaled $50M+ SaaS portfolio across 3 product lines from ideation through launch and optimization</w:t>
       </w:r>
     </w:p>
     <w:p>
@@ -811,25 +793,7 @@
           <w:sz w:val="20"/>
           <w:szCs w:val="20"/>
         </w:rPr>
-        <w:t xml:space="preserve">Accelerated cloud migration for enterprise customers by modernizing platforms and building trusted components that improved </w:t>
-      </w:r>
-      <w:r>
-        <w:rPr>
-          <w:rFonts w:ascii="Arial" w:eastAsia="Arial" w:hAnsi="Arial" w:cs="Arial"/>
-          <w:color w:val="000000"/>
-          <w:sz w:val="20"/>
-          <w:szCs w:val="20"/>
-        </w:rPr>
-        <w:t xml:space="preserve">user </w:t>
-      </w:r>
-      <w:r>
-        <w:rPr>
-          <w:rFonts w:ascii="Arial" w:eastAsia="Arial" w:hAnsi="Arial" w:cs="Arial"/>
-          <w:color w:val="000000"/>
-          <w:sz w:val="20"/>
-          <w:szCs w:val="20"/>
-        </w:rPr>
-        <w:t>experience and scalability.</w:t>
+        <w:t>User Impact: Delivered products serving 100,000+ enterprise users with 85%+ adoption rates and 35% operational efficiency increase</w:t>
       </w:r>
     </w:p>
     <w:p>
@@ -863,25 +827,7 @@
           <w:sz w:val="20"/>
           <w:szCs w:val="20"/>
         </w:rPr>
-        <w:t xml:space="preserve">Shaped enterprise-wide </w:t>
-      </w:r>
-      <w:r>
-        <w:rPr>
-          <w:rFonts w:ascii="Arial" w:eastAsia="Arial" w:hAnsi="Arial" w:cs="Arial"/>
-          <w:color w:val="000000"/>
-          <w:sz w:val="20"/>
-          <w:szCs w:val="20"/>
-        </w:rPr>
-        <w:t xml:space="preserve">product </w:t>
-      </w:r>
-      <w:r>
-        <w:rPr>
-          <w:rFonts w:ascii="Arial" w:eastAsia="Arial" w:hAnsi="Arial" w:cs="Arial"/>
-          <w:color w:val="000000"/>
-          <w:sz w:val="20"/>
-          <w:szCs w:val="20"/>
-        </w:rPr>
-        <w:t>standards by collaborating with engineering, UX, and horizontal product teams, ensuring reuse, trust, and scalability of features.</w:t>
+        <w:t>Delivery Excellence: Reduced project bottlenecks by 40% through proactive risk mitigation and streamlined delivery processes</w:t>
       </w:r>
     </w:p>
     <w:p>
@@ -915,7 +861,7 @@
           <w:sz w:val="20"/>
           <w:szCs w:val="20"/>
         </w:rPr>
-        <w:t>Mentored and coached a global team of 15+ Product Managers, establishing best practices in product management, discovery, and delivery.</w:t>
+        <w:t xml:space="preserve">Platform Modernization: Led legacy platform redesign achieving 30% adoption increase, 45% </w:t>
       </w:r>
     </w:p>
     <w:p>
@@ -949,7 +895,7 @@
           <w:sz w:val="20"/>
           <w:szCs w:val="20"/>
         </w:rPr>
-        <w:t>Launched multiple 0-to-1 SaaS products, scaling offerings to enterprise-level adoption.</w:t>
+        <w:t>Product Management: Managed product roadmaps, user stories with acceptance criteria, feature prioritization, and user research initiatives</w:t>
       </w:r>
     </w:p>
     <w:p>
@@ -983,7 +929,7 @@
           <w:sz w:val="20"/>
           <w:szCs w:val="20"/>
         </w:rPr>
-        <w:t>Cut delivery risks by 25% through agile adoption, backlog prioritization, and stakeholder alignment.</w:t>
+        <w:t>Delivery Management: Led sprint planning, release schedules, QA coordination, blocker removal, and quality gate enforcement</w:t>
       </w:r>
     </w:p>
     <w:p>
@@ -1017,11 +963,15 @@
           <w:sz w:val="20"/>
           <w:szCs w:val="20"/>
         </w:rPr>
-        <w:t>Acted as trusted advisor to C-suite executives, translating technical solutions into business outcomes.</w:t>
-      </w:r>
-    </w:p>
-    <w:p>
-      <w:pPr>
+        <w:t>Stakeholder Engagement: Collaborated with C-suite executives, engineering, UX/UI, and business stakeholders to align product vision with delivery</w:t>
+      </w:r>
+    </w:p>
+    <w:p>
+      <w:pPr>
+        <w:numPr>
+          <w:ilvl w:val="0"/>
+          <w:numId w:val="6"/>
+        </w:numPr>
         <w:pBdr>
           <w:top w:val="nil"/>
           <w:left w:val="nil"/>
@@ -1033,14 +983,23 @@
           <w:tab w:val="left" w:pos="360"/>
         </w:tabs>
         <w:spacing w:after="0" w:line="360" w:lineRule="auto"/>
-        <w:ind w:left="360"/>
-        <w:rPr>
-          <w:rFonts w:ascii="Arial" w:eastAsia="Arial" w:hAnsi="Arial" w:cs="Arial"/>
-          <w:color w:val="000000"/>
-          <w:sz w:val="20"/>
-          <w:szCs w:val="20"/>
-        </w:rPr>
-      </w:pPr>
+        <w:rPr>
+          <w:rFonts w:ascii="Arial" w:eastAsia="Arial" w:hAnsi="Arial" w:cs="Arial"/>
+          <w:b/>
+          <w:color w:val="1F497D"/>
+          <w:sz w:val="20"/>
+          <w:szCs w:val="20"/>
+        </w:rPr>
+      </w:pPr>
+      <w:r>
+        <w:rPr>
+          <w:rFonts w:ascii="Arial" w:eastAsia="Arial" w:hAnsi="Arial" w:cs="Arial"/>
+          <w:color w:val="000000"/>
+          <w:sz w:val="20"/>
+          <w:szCs w:val="20"/>
+        </w:rPr>
+        <w:t>Team Leadership: Mentored 20+ Business Analysts, founded Product Management Community of Practice, drove knowledge sharing initiatives</w:t>
+      </w:r>
     </w:p>
     <w:p>
       <w:pPr>
@@ -1055,7 +1014,6 @@
           <w:tab w:val="left" w:pos="360"/>
         </w:tabs>
         <w:spacing w:after="0" w:line="360" w:lineRule="auto"/>
-        <w:ind w:left="360"/>
         <w:rPr>
           <w:rFonts w:ascii="Arial" w:eastAsia="Arial" w:hAnsi="Arial" w:cs="Arial"/>
           <w:color w:val="000000"/>
@@ -1077,17 +1035,27 @@
           <w:tab w:val="left" w:pos="360"/>
         </w:tabs>
         <w:spacing w:after="0" w:line="360" w:lineRule="auto"/>
-        <w:ind w:left="360"/>
-        <w:rPr>
-          <w:rFonts w:ascii="Arial" w:eastAsia="Arial" w:hAnsi="Arial" w:cs="Arial"/>
-          <w:color w:val="000000"/>
-          <w:sz w:val="20"/>
-          <w:szCs w:val="20"/>
-        </w:rPr>
-      </w:pPr>
-    </w:p>
-    <w:p>
-      <w:pPr>
+        <w:rPr>
+          <w:rFonts w:ascii="Arial" w:eastAsia="Arial" w:hAnsi="Arial" w:cs="Arial"/>
+          <w:b/>
+          <w:color w:val="1F497D"/>
+          <w:sz w:val="20"/>
+          <w:szCs w:val="20"/>
+        </w:rPr>
+      </w:pPr>
+    </w:p>
+    <w:p>
+      <w:pPr>
+        <w:pBdr>
+          <w:top w:val="nil"/>
+          <w:left w:val="nil"/>
+          <w:bottom w:val="nil"/>
+          <w:right w:val="nil"/>
+          <w:between w:val="nil"/>
+        </w:pBdr>
+        <w:tabs>
+          <w:tab w:val="left" w:pos="360"/>
+        </w:tabs>
         <w:spacing w:after="0" w:line="360" w:lineRule="auto"/>
         <w:rPr>
           <w:rFonts w:ascii="Arial" w:eastAsia="Arial" w:hAnsi="Arial" w:cs="Arial"/>

</xml_diff>

<commit_message>
Elevate portfolio to executive-level narrative: P&L ownership, org-building, strategic impact
- Updated Hero section with executive headline emphasizing  P&L ownership
- Removed tactical details (sprint planning, backlog, QA) from About section
- Refocused on strategic leadership: Portfolio & P&L, Org Building, Market Impact
- Enhanced Experience section with quantifiable metrics: 40+ team, 20+ promotions, 30% retention
- Reframed Projects to show transformation, executive engagement, revenue impact
- Updated Skills to focus on strategic capabilities and executive-level competencies
- Minimized Tools section to only strategic platforms driving org-wide adoption
- Enhanced Leadership section with quantifiable people leadership metrics
- Updated Vision section to reflect business-building focus and executive positioning
</commit_message>
<xml_diff>
--- a/public/Rakesh Sharma Palla Resume.docx
+++ b/public/Rakesh Sharma Palla Resume.docx
@@ -153,7 +153,17 @@
     </w:p>
     <w:p>
       <w:pPr>
-        <w:spacing w:after="0" w:line="240" w:lineRule="auto"/>
+        <w:pBdr>
+          <w:top w:val="nil"/>
+          <w:left w:val="nil"/>
+          <w:bottom w:val="nil"/>
+          <w:right w:val="nil"/>
+          <w:between w:val="nil"/>
+        </w:pBdr>
+        <w:tabs>
+          <w:tab w:val="left" w:pos="360"/>
+        </w:tabs>
+        <w:spacing w:after="0" w:line="360" w:lineRule="auto"/>
         <w:rPr>
           <w:rFonts w:ascii="Arial" w:eastAsia="Arial" w:hAnsi="Arial" w:cs="Arial"/>
           <w:color w:val="000000"/>
@@ -242,11 +252,6 @@
     </w:p>
     <w:p>
       <w:pPr>
-        <w:pStyle w:val="ListParagraph"/>
-        <w:numPr>
-          <w:ilvl w:val="0"/>
-          <w:numId w:val="9"/>
-        </w:numPr>
         <w:spacing w:after="0" w:line="360" w:lineRule="auto"/>
         <w:rPr>
           <w:rFonts w:ascii="Arial" w:eastAsia="Arial" w:hAnsi="Arial" w:cs="Arial"/>
@@ -262,189 +267,12 @@
           <w:sz w:val="20"/>
           <w:szCs w:val="20"/>
         </w:rPr>
-        <w:t>Product Management &amp; Strategy</w:t>
-      </w:r>
-    </w:p>
-    <w:p>
-      <w:pPr>
-        <w:pStyle w:val="ListParagraph"/>
-        <w:numPr>
-          <w:ilvl w:val="0"/>
-          <w:numId w:val="9"/>
-        </w:numPr>
+        <w:t>Product Strategy &amp; Roadmap Planning • Agile/SAFe Delivery Management • SaaS &amp; Cloud Transformation • User Research &amp; Requirements Gathering • Sprint Planning &amp; Release Management • Audit Technology &amp; Financial Services • Stakeholder Management • Risk &amp; Compliance • Cross-Functional Team Leadership</w:t>
+      </w:r>
+    </w:p>
+    <w:p>
+      <w:pPr>
         <w:spacing w:after="0" w:line="360" w:lineRule="auto"/>
-        <w:rPr>
-          <w:rFonts w:ascii="Arial" w:eastAsia="Arial" w:hAnsi="Arial" w:cs="Arial"/>
-          <w:bCs/>
-          <w:sz w:val="20"/>
-          <w:szCs w:val="20"/>
-        </w:rPr>
-      </w:pPr>
-      <w:r>
-        <w:rPr>
-          <w:rFonts w:ascii="Arial" w:eastAsia="Arial" w:hAnsi="Arial" w:cs="Arial"/>
-          <w:bCs/>
-          <w:sz w:val="20"/>
-          <w:szCs w:val="20"/>
-        </w:rPr>
-        <w:t>SaaS Product Management | Enterprise Cloud (AWS, Azure, GCP)</w:t>
-      </w:r>
-    </w:p>
-    <w:p>
-      <w:pPr>
-        <w:pStyle w:val="ListParagraph"/>
-        <w:numPr>
-          <w:ilvl w:val="0"/>
-          <w:numId w:val="9"/>
-        </w:numPr>
-        <w:spacing w:after="0" w:line="360" w:lineRule="auto"/>
-        <w:rPr>
-          <w:rFonts w:ascii="Arial" w:eastAsia="Arial" w:hAnsi="Arial" w:cs="Arial"/>
-          <w:bCs/>
-          <w:sz w:val="20"/>
-          <w:szCs w:val="20"/>
-        </w:rPr>
-      </w:pPr>
-      <w:r>
-        <w:rPr>
-          <w:rFonts w:ascii="Arial" w:eastAsia="Arial" w:hAnsi="Arial" w:cs="Arial"/>
-          <w:bCs/>
-          <w:sz w:val="20"/>
-          <w:szCs w:val="20"/>
-        </w:rPr>
-        <w:t>AI Readiness, Trust &amp; Ethics in AI, AI Safety Standards</w:t>
-      </w:r>
-    </w:p>
-    <w:p>
-      <w:pPr>
-        <w:pStyle w:val="ListParagraph"/>
-        <w:numPr>
-          <w:ilvl w:val="0"/>
-          <w:numId w:val="9"/>
-        </w:numPr>
-        <w:spacing w:after="0" w:line="360" w:lineRule="auto"/>
-        <w:rPr>
-          <w:rFonts w:ascii="Arial" w:eastAsia="Arial" w:hAnsi="Arial" w:cs="Arial"/>
-          <w:bCs/>
-          <w:sz w:val="20"/>
-          <w:szCs w:val="20"/>
-        </w:rPr>
-      </w:pPr>
-      <w:r>
-        <w:rPr>
-          <w:rFonts w:ascii="Arial" w:eastAsia="Arial" w:hAnsi="Arial" w:cs="Arial"/>
-          <w:bCs/>
-          <w:sz w:val="20"/>
-          <w:szCs w:val="20"/>
-        </w:rPr>
-        <w:t>Roadmap Strategy &amp; Execution | 0-to-1 Product Development</w:t>
-      </w:r>
-    </w:p>
-    <w:p>
-      <w:pPr>
-        <w:pStyle w:val="ListParagraph"/>
-        <w:numPr>
-          <w:ilvl w:val="0"/>
-          <w:numId w:val="9"/>
-        </w:numPr>
-        <w:spacing w:after="0" w:line="360" w:lineRule="auto"/>
-        <w:rPr>
-          <w:rFonts w:ascii="Arial" w:eastAsia="Arial" w:hAnsi="Arial" w:cs="Arial"/>
-          <w:bCs/>
-          <w:sz w:val="20"/>
-          <w:szCs w:val="20"/>
-        </w:rPr>
-      </w:pPr>
-      <w:r>
-        <w:rPr>
-          <w:rFonts w:ascii="Arial" w:eastAsia="Arial" w:hAnsi="Arial" w:cs="Arial"/>
-          <w:bCs/>
-          <w:sz w:val="20"/>
-          <w:szCs w:val="20"/>
-        </w:rPr>
-        <w:t>Cross-Functional Leadership | Executive Stakeholder Engagement</w:t>
-      </w:r>
-    </w:p>
-    <w:p>
-      <w:pPr>
-        <w:pStyle w:val="ListParagraph"/>
-        <w:numPr>
-          <w:ilvl w:val="0"/>
-          <w:numId w:val="9"/>
-        </w:numPr>
-        <w:spacing w:after="0" w:line="360" w:lineRule="auto"/>
-        <w:rPr>
-          <w:rFonts w:ascii="Arial" w:eastAsia="Arial" w:hAnsi="Arial" w:cs="Arial"/>
-          <w:bCs/>
-          <w:sz w:val="20"/>
-          <w:szCs w:val="20"/>
-        </w:rPr>
-      </w:pPr>
-      <w:r>
-        <w:rPr>
-          <w:rFonts w:ascii="Arial" w:eastAsia="Arial" w:hAnsi="Arial" w:cs="Arial"/>
-          <w:bCs/>
-          <w:sz w:val="20"/>
-          <w:szCs w:val="20"/>
-        </w:rPr>
-        <w:t>Customer Discovery &amp; Feedback Loops | Developer Experience</w:t>
-      </w:r>
-    </w:p>
-    <w:p>
-      <w:pPr>
-        <w:pStyle w:val="ListParagraph"/>
-        <w:numPr>
-          <w:ilvl w:val="0"/>
-          <w:numId w:val="9"/>
-        </w:numPr>
-        <w:spacing w:after="0" w:line="360" w:lineRule="auto"/>
-        <w:rPr>
-          <w:rFonts w:ascii="Arial" w:eastAsia="Arial" w:hAnsi="Arial" w:cs="Arial"/>
-          <w:bCs/>
-          <w:sz w:val="20"/>
-          <w:szCs w:val="20"/>
-        </w:rPr>
-      </w:pPr>
-      <w:r>
-        <w:rPr>
-          <w:rFonts w:ascii="Arial" w:eastAsia="Arial" w:hAnsi="Arial" w:cs="Arial"/>
-          <w:bCs/>
-          <w:sz w:val="20"/>
-          <w:szCs w:val="20"/>
-        </w:rPr>
-        <w:t>Go-to-Market Enablement | Ecosystem Partnerships</w:t>
-      </w:r>
-    </w:p>
-    <w:p>
-      <w:pPr>
-        <w:pStyle w:val="ListParagraph"/>
-        <w:numPr>
-          <w:ilvl w:val="0"/>
-          <w:numId w:val="9"/>
-        </w:numPr>
-        <w:spacing w:after="0" w:line="360" w:lineRule="auto"/>
-        <w:rPr>
-          <w:rFonts w:ascii="Arial" w:eastAsia="Arial" w:hAnsi="Arial" w:cs="Arial"/>
-          <w:bCs/>
-          <w:sz w:val="20"/>
-          <w:szCs w:val="20"/>
-        </w:rPr>
-      </w:pPr>
-      <w:r>
-        <w:rPr>
-          <w:rFonts w:ascii="Arial" w:eastAsia="Arial" w:hAnsi="Arial" w:cs="Arial"/>
-          <w:bCs/>
-          <w:sz w:val="20"/>
-          <w:szCs w:val="20"/>
-        </w:rPr>
-        <w:t>Agile &amp; Scaled Agile Frameworks | Global Team Leadership</w:t>
-      </w:r>
-    </w:p>
-    <w:p>
-      <w:pPr>
-        <w:pStyle w:val="ListParagraph"/>
-        <w:spacing w:after="0" w:line="360" w:lineRule="auto"/>
-        <w:ind w:left="360"/>
         <w:rPr>
           <w:rFonts w:ascii="Arial" w:eastAsia="Arial" w:hAnsi="Arial" w:cs="Arial"/>
           <w:bCs/>
@@ -1016,24 +844,15 @@
         <w:spacing w:after="0" w:line="360" w:lineRule="auto"/>
         <w:rPr>
           <w:rFonts w:ascii="Arial" w:eastAsia="Arial" w:hAnsi="Arial" w:cs="Arial"/>
-          <w:color w:val="000000"/>
-          <w:sz w:val="20"/>
-          <w:szCs w:val="20"/>
-        </w:rPr>
-      </w:pPr>
-    </w:p>
-    <w:p>
-      <w:pPr>
-        <w:pBdr>
-          <w:top w:val="nil"/>
-          <w:left w:val="nil"/>
-          <w:bottom w:val="nil"/>
-          <w:right w:val="nil"/>
-          <w:between w:val="nil"/>
-        </w:pBdr>
-        <w:tabs>
-          <w:tab w:val="left" w:pos="360"/>
-        </w:tabs>
+          <w:b/>
+          <w:color w:val="1F497D"/>
+          <w:sz w:val="20"/>
+          <w:szCs w:val="20"/>
+        </w:rPr>
+      </w:pPr>
+    </w:p>
+    <w:p>
+      <w:pPr>
         <w:spacing w:after="0" w:line="360" w:lineRule="auto"/>
         <w:rPr>
           <w:rFonts w:ascii="Arial" w:eastAsia="Arial" w:hAnsi="Arial" w:cs="Arial"/>
@@ -1043,49 +862,14 @@
           <w:szCs w:val="20"/>
         </w:rPr>
       </w:pPr>
-    </w:p>
-    <w:p>
-      <w:pPr>
-        <w:pBdr>
-          <w:top w:val="nil"/>
-          <w:left w:val="nil"/>
-          <w:bottom w:val="nil"/>
-          <w:right w:val="nil"/>
-          <w:between w:val="nil"/>
-        </w:pBdr>
-        <w:tabs>
-          <w:tab w:val="left" w:pos="360"/>
-        </w:tabs>
-        <w:spacing w:after="0" w:line="360" w:lineRule="auto"/>
-        <w:rPr>
-          <w:rFonts w:ascii="Arial" w:eastAsia="Arial" w:hAnsi="Arial" w:cs="Arial"/>
-          <w:b/>
-          <w:color w:val="1F497D"/>
-          <w:sz w:val="20"/>
-          <w:szCs w:val="20"/>
-        </w:rPr>
-      </w:pPr>
-    </w:p>
-    <w:p>
-      <w:pPr>
-        <w:spacing w:after="0" w:line="360" w:lineRule="auto"/>
-        <w:rPr>
-          <w:rFonts w:ascii="Arial" w:eastAsia="Arial" w:hAnsi="Arial" w:cs="Arial"/>
-          <w:b/>
-          <w:color w:val="1F497D"/>
-          <w:sz w:val="20"/>
-          <w:szCs w:val="20"/>
-        </w:rPr>
-      </w:pPr>
-      <w:r>
-        <w:rPr>
-          <w:rFonts w:ascii="Arial" w:eastAsia="Arial" w:hAnsi="Arial" w:cs="Arial"/>
-          <w:b/>
-          <w:color w:val="1F497D"/>
-          <w:sz w:val="20"/>
-          <w:szCs w:val="20"/>
-        </w:rPr>
-        <w:lastRenderedPageBreak/>
+      <w:r>
+        <w:rPr>
+          <w:rFonts w:ascii="Arial" w:eastAsia="Arial" w:hAnsi="Arial" w:cs="Arial"/>
+          <w:b/>
+          <w:color w:val="1F497D"/>
+          <w:sz w:val="20"/>
+          <w:szCs w:val="20"/>
+        </w:rPr>
         <w:t>INFOSYS</w:t>
       </w:r>
       <w:r>
@@ -1362,6 +1146,7 @@
           <w:sz w:val="20"/>
           <w:szCs w:val="20"/>
         </w:rPr>
+        <w:lastRenderedPageBreak/>
         <w:t>Reduced delivery time by 20%: Led RFP responses and collaborated with sales teams to deliver impactful proposals.</w:t>
       </w:r>
     </w:p>

</xml_diff>